<commit_message>
Update Документ Microsoft Word.docx
Дописал пояснительную записку
</commit_message>
<xml_diff>
--- a/Анализ/Документ Microsoft Word.docx
+++ b/Анализ/Документ Microsoft Word.docx
@@ -4,11 +4,1265 @@
   <w:body>
     <w:p>
       <w:pPr>
+        <w:spacing w:line="259" w:lineRule="auto"/>
+        <w:ind w:firstLine="0"/>
+        <w:jc w:val="center"/>
+        <w:rPr>
+          <w:rFonts w:eastAsia="Times New Roman" w:cs="Times New Roman"/>
+          <w:szCs w:val="28"/>
+          <w:lang w:eastAsia="ru-RU"/>
+        </w:rPr>
+      </w:pPr>
+      <w:r>
+        <w:rPr>
+          <w:rFonts w:eastAsia="Times New Roman" w:cs="Times New Roman"/>
+          <w:szCs w:val="28"/>
+          <w:lang w:eastAsia="ru-RU"/>
+        </w:rPr>
+        <w:t>Министерство науки и высшего образования Российской Федерации</w:t>
+      </w:r>
+    </w:p>
+    <w:p>
+      <w:pPr>
+        <w:spacing w:line="259" w:lineRule="auto"/>
+        <w:ind w:firstLine="0"/>
+        <w:jc w:val="center"/>
+        <w:rPr>
+          <w:rFonts w:eastAsia="Times New Roman" w:cs="Times New Roman"/>
+          <w:szCs w:val="28"/>
+          <w:lang w:eastAsia="ru-RU"/>
+        </w:rPr>
+      </w:pPr>
+      <w:r>
+        <w:rPr>
+          <w:rFonts w:eastAsia="Times New Roman" w:cs="Times New Roman"/>
+          <w:szCs w:val="28"/>
+          <w:lang w:eastAsia="ru-RU"/>
+        </w:rPr>
+        <w:t xml:space="preserve">Федеральное государственное бюджетное образовательное учреждение </w:t>
+      </w:r>
+      <w:r>
+        <w:rPr>
+          <w:rFonts w:eastAsia="Times New Roman" w:cs="Times New Roman"/>
+          <w:szCs w:val="28"/>
+          <w:lang w:eastAsia="ru-RU"/>
+        </w:rPr>
+        <w:br/>
+        <w:t>высшего образования</w:t>
+      </w:r>
+    </w:p>
+    <w:p>
+      <w:pPr>
+        <w:spacing w:line="259" w:lineRule="auto"/>
+        <w:ind w:firstLine="0"/>
+        <w:jc w:val="center"/>
+        <w:rPr>
+          <w:rFonts w:eastAsia="Times New Roman" w:cs="Times New Roman"/>
+          <w:szCs w:val="28"/>
+          <w:lang w:eastAsia="ru-RU"/>
+        </w:rPr>
+      </w:pPr>
+    </w:p>
+    <w:p>
+      <w:pPr>
+        <w:spacing w:line="259" w:lineRule="auto"/>
+        <w:ind w:firstLine="0"/>
+        <w:jc w:val="center"/>
+        <w:rPr>
+          <w:rFonts w:eastAsia="Times New Roman" w:cs="Times New Roman"/>
+          <w:b/>
+          <w:caps/>
+          <w:szCs w:val="28"/>
+          <w:lang w:eastAsia="ru-RU"/>
+        </w:rPr>
+      </w:pPr>
+      <w:r>
+        <w:rPr>
+          <w:rFonts w:eastAsia="Times New Roman" w:cs="Times New Roman"/>
+          <w:b/>
+          <w:szCs w:val="28"/>
+          <w:lang w:eastAsia="ru-RU"/>
+        </w:rPr>
+        <w:t>И</w:t>
+      </w:r>
+      <w:r>
+        <w:rPr>
+          <w:rFonts w:eastAsia="Times New Roman" w:cs="Times New Roman"/>
+          <w:b/>
+          <w:caps/>
+          <w:szCs w:val="28"/>
+          <w:lang w:eastAsia="ru-RU"/>
+        </w:rPr>
+        <w:t>ркутский национальный исследовательский технический университет</w:t>
+      </w:r>
+    </w:p>
+    <w:p>
+      <w:pPr>
+        <w:spacing w:line="259" w:lineRule="auto"/>
+        <w:ind w:firstLine="0"/>
+        <w:jc w:val="center"/>
+        <w:rPr>
+          <w:rFonts w:eastAsia="Times New Roman" w:cs="Times New Roman"/>
+          <w:b/>
+          <w:szCs w:val="28"/>
+          <w:lang w:eastAsia="ru-RU"/>
+        </w:rPr>
+      </w:pPr>
+    </w:p>
+    <w:tbl>
+      <w:tblPr>
+        <w:tblW w:w="0" w:type="auto"/>
+        <w:jc w:val="center"/>
+        <w:tblLook w:val="04A0" w:firstRow="1" w:lastRow="0" w:firstColumn="1" w:lastColumn="0" w:noHBand="0" w:noVBand="1"/>
+      </w:tblPr>
+      <w:tblGrid>
+        <w:gridCol w:w="5848"/>
+      </w:tblGrid>
+      <w:tr>
+        <w:trPr>
+          <w:jc w:val="center"/>
+        </w:trPr>
+        <w:tc>
+          <w:tcPr>
+            <w:tcW w:w="5848" w:type="dxa"/>
+            <w:hideMark/>
+          </w:tcPr>
+          <w:p>
+            <w:pPr>
+              <w:spacing w:line="259" w:lineRule="auto"/>
+              <w:ind w:firstLine="0"/>
+              <w:jc w:val="center"/>
+              <w:rPr>
+                <w:rFonts w:eastAsia="Times New Roman" w:cs="Times New Roman"/>
+                <w:b/>
+                <w:szCs w:val="28"/>
+                <w:lang w:eastAsia="ru-RU"/>
+              </w:rPr>
+            </w:pPr>
+            <w:r>
+              <w:rPr>
+                <w:rFonts w:eastAsia="Times New Roman" w:cs="Times New Roman"/>
+                <w:szCs w:val="28"/>
+                <w:lang w:eastAsia="ru-RU"/>
+              </w:rPr>
+              <w:t>Институт информационных технологий и анализа данных</w:t>
+            </w:r>
+          </w:p>
+        </w:tc>
+      </w:tr>
+      <w:tr>
+        <w:trPr>
+          <w:jc w:val="center"/>
+        </w:trPr>
+        <w:tc>
+          <w:tcPr>
+            <w:tcW w:w="5848" w:type="dxa"/>
+            <w:tcBorders>
+              <w:top w:val="single" w:sz="4" w:space="0" w:color="auto"/>
+              <w:left w:val="nil"/>
+              <w:bottom w:val="nil"/>
+              <w:right w:val="nil"/>
+            </w:tcBorders>
+            <w:hideMark/>
+          </w:tcPr>
+          <w:p>
+            <w:pPr>
+              <w:spacing w:line="259" w:lineRule="auto"/>
+              <w:ind w:firstLine="0"/>
+              <w:jc w:val="center"/>
+              <w:rPr>
+                <w:rFonts w:eastAsia="Times New Roman" w:cs="Times New Roman"/>
+                <w:szCs w:val="28"/>
+                <w:vertAlign w:val="superscript"/>
+                <w:lang w:eastAsia="ru-RU"/>
+              </w:rPr>
+            </w:pPr>
+            <w:r>
+              <w:rPr>
+                <w:rFonts w:eastAsia="Times New Roman" w:cs="Times New Roman"/>
+                <w:szCs w:val="28"/>
+                <w:vertAlign w:val="superscript"/>
+                <w:lang w:eastAsia="ru-RU"/>
+              </w:rPr>
+              <w:t>наименование института</w:t>
+            </w:r>
+          </w:p>
+        </w:tc>
+      </w:tr>
+    </w:tbl>
+    <w:tbl>
+      <w:tblPr>
+        <w:tblpPr w:leftFromText="180" w:rightFromText="180" w:vertAnchor="text" w:horzAnchor="page" w:tblpX="2553" w:tblpY="372"/>
+        <w:tblW w:w="0" w:type="auto"/>
+        <w:tblLook w:val="04A0" w:firstRow="1" w:lastRow="0" w:firstColumn="1" w:lastColumn="0" w:noHBand="0" w:noVBand="1"/>
+      </w:tblPr>
+      <w:tblGrid>
+        <w:gridCol w:w="7934"/>
+      </w:tblGrid>
+      <w:tr>
+        <w:trPr>
+          <w:trHeight w:val="573"/>
+        </w:trPr>
+        <w:tc>
+          <w:tcPr>
+            <w:tcW w:w="7934" w:type="dxa"/>
+            <w:hideMark/>
+          </w:tcPr>
+          <w:p>
+            <w:pPr>
+              <w:spacing w:line="259" w:lineRule="auto"/>
+              <w:ind w:firstLine="0"/>
+              <w:jc w:val="center"/>
+              <w:rPr>
+                <w:rFonts w:eastAsia="Times New Roman" w:cs="Times New Roman"/>
+                <w:b/>
+                <w:sz w:val="36"/>
+                <w:szCs w:val="36"/>
+                <w:lang w:eastAsia="ru-RU"/>
+              </w:rPr>
+            </w:pPr>
+            <w:r>
+              <w:rPr>
+                <w:rFonts w:eastAsia="Times New Roman" w:cs="Times New Roman"/>
+                <w:b/>
+                <w:sz w:val="36"/>
+                <w:szCs w:val="36"/>
+                <w:lang w:eastAsia="ru-RU"/>
+              </w:rPr>
+              <w:t>О</w:t>
+            </w:r>
+            <w:r>
+              <w:rPr>
+                <w:rFonts w:eastAsia="Times New Roman" w:cs="Times New Roman"/>
+                <w:b/>
+                <w:sz w:val="36"/>
+                <w:szCs w:val="36"/>
+                <w:lang w:eastAsia="ru-RU"/>
+              </w:rPr>
+              <w:t>писание предметной области</w:t>
+            </w:r>
+          </w:p>
+          <w:p>
+            <w:pPr>
+              <w:spacing w:line="259" w:lineRule="auto"/>
+              <w:ind w:firstLine="0"/>
+              <w:jc w:val="center"/>
+              <w:rPr>
+                <w:rFonts w:eastAsia="Times New Roman" w:cs="Times New Roman"/>
+                <w:bCs/>
+                <w:szCs w:val="28"/>
+                <w:lang w:eastAsia="ru-RU"/>
+              </w:rPr>
+            </w:pPr>
+            <w:r>
+              <w:rPr>
+                <w:rFonts w:eastAsia="Times New Roman" w:cs="Times New Roman"/>
+                <w:bCs/>
+                <w:szCs w:val="28"/>
+                <w:lang w:eastAsia="ru-RU"/>
+              </w:rPr>
+              <w:t>Системы распознавания лиц</w:t>
+            </w:r>
+          </w:p>
+        </w:tc>
+      </w:tr>
+      <w:tr>
+        <w:trPr>
+          <w:trHeight w:val="993"/>
+        </w:trPr>
+        <w:tc>
+          <w:tcPr>
+            <w:tcW w:w="7934" w:type="dxa"/>
+            <w:tcBorders>
+              <w:top w:val="single" w:sz="4" w:space="0" w:color="auto"/>
+              <w:left w:val="nil"/>
+              <w:bottom w:val="nil"/>
+              <w:right w:val="nil"/>
+            </w:tcBorders>
+            <w:hideMark/>
+          </w:tcPr>
+          <w:p>
+            <w:pPr>
+              <w:spacing w:line="259" w:lineRule="auto"/>
+              <w:ind w:firstLine="0"/>
+              <w:jc w:val="center"/>
+              <w:rPr>
+                <w:rFonts w:eastAsia="Times New Roman" w:cs="Times New Roman"/>
+                <w:sz w:val="32"/>
+                <w:szCs w:val="32"/>
+                <w:vertAlign w:val="superscript"/>
+                <w:lang w:eastAsia="ru-RU"/>
+              </w:rPr>
+            </w:pPr>
+            <w:r>
+              <w:rPr>
+                <w:rFonts w:eastAsia="Times New Roman" w:cs="Times New Roman"/>
+                <w:sz w:val="32"/>
+                <w:szCs w:val="32"/>
+                <w:vertAlign w:val="superscript"/>
+                <w:lang w:eastAsia="ru-RU"/>
+              </w:rPr>
+              <w:t>наименование темы</w:t>
+            </w:r>
+          </w:p>
+          <w:p>
+            <w:pPr>
+              <w:spacing w:line="259" w:lineRule="auto"/>
+              <w:ind w:firstLine="0"/>
+              <w:jc w:val="center"/>
+              <w:rPr>
+                <w:rFonts w:eastAsia="Times New Roman" w:cs="Times New Roman"/>
+                <w:sz w:val="32"/>
+                <w:szCs w:val="32"/>
+                <w:vertAlign w:val="superscript"/>
+                <w:lang w:eastAsia="ru-RU"/>
+              </w:rPr>
+            </w:pPr>
+          </w:p>
+        </w:tc>
+      </w:tr>
+    </w:tbl>
+    <w:p>
+      <w:pPr>
+        <w:spacing w:before="1200" w:line="259" w:lineRule="auto"/>
+        <w:ind w:firstLine="0"/>
+        <w:jc w:val="center"/>
+        <w:rPr>
+          <w:rFonts w:eastAsia="Times New Roman" w:cs="Times New Roman"/>
+          <w:szCs w:val="28"/>
+          <w:lang w:eastAsia="ru-RU"/>
+        </w:rPr>
+      </w:pPr>
+    </w:p>
+    <w:p>
+      <w:pPr>
+        <w:spacing w:before="1080" w:line="259" w:lineRule="auto"/>
+        <w:ind w:firstLine="0"/>
+        <w:jc w:val="center"/>
+        <w:rPr>
+          <w:rFonts w:eastAsia="Times New Roman" w:cs="Times New Roman"/>
+          <w:szCs w:val="28"/>
+          <w:lang w:eastAsia="ru-RU"/>
+        </w:rPr>
+      </w:pPr>
+    </w:p>
+    <w:tbl>
+      <w:tblPr>
+        <w:tblW w:w="7430" w:type="dxa"/>
+        <w:jc w:val="center"/>
+        <w:tblLook w:val="00A0" w:firstRow="1" w:lastRow="0" w:firstColumn="1" w:lastColumn="0" w:noHBand="0" w:noVBand="0"/>
+      </w:tblPr>
+      <w:tblGrid>
+        <w:gridCol w:w="2552"/>
+        <w:gridCol w:w="250"/>
+        <w:gridCol w:w="1838"/>
+        <w:gridCol w:w="236"/>
+        <w:gridCol w:w="266"/>
+        <w:gridCol w:w="2288"/>
+      </w:tblGrid>
+      <w:tr>
+        <w:trPr>
+          <w:jc w:val="center"/>
+        </w:trPr>
+        <w:tc>
+          <w:tcPr>
+            <w:tcW w:w="2552" w:type="dxa"/>
+            <w:vAlign w:val="bottom"/>
+            <w:hideMark/>
+          </w:tcPr>
+          <w:p>
+            <w:pPr>
+              <w:spacing w:line="259" w:lineRule="auto"/>
+              <w:ind w:firstLine="0"/>
+              <w:jc w:val="center"/>
+              <w:rPr>
+                <w:rFonts w:eastAsia="Times New Roman" w:cs="Times New Roman"/>
+                <w:szCs w:val="28"/>
+                <w:lang w:eastAsia="ru-RU"/>
+              </w:rPr>
+            </w:pPr>
+            <w:r>
+              <w:rPr>
+                <w:rFonts w:eastAsia="Times New Roman" w:cs="Times New Roman"/>
+                <w:szCs w:val="28"/>
+                <w:lang w:eastAsia="ru-RU"/>
+              </w:rPr>
+              <w:t xml:space="preserve">Выполнил студент </w:t>
+            </w:r>
+          </w:p>
+        </w:tc>
+        <w:tc>
+          <w:tcPr>
+            <w:tcW w:w="250" w:type="dxa"/>
+            <w:vAlign w:val="center"/>
+          </w:tcPr>
+          <w:p>
+            <w:pPr>
+              <w:spacing w:line="259" w:lineRule="auto"/>
+              <w:ind w:firstLine="0"/>
+              <w:jc w:val="center"/>
+              <w:rPr>
+                <w:rFonts w:eastAsia="Times New Roman" w:cs="Times New Roman"/>
+                <w:szCs w:val="28"/>
+                <w:lang w:eastAsia="ru-RU"/>
+              </w:rPr>
+            </w:pPr>
+          </w:p>
+        </w:tc>
+        <w:tc>
+          <w:tcPr>
+            <w:tcW w:w="1838" w:type="dxa"/>
+            <w:tcBorders>
+              <w:top w:val="nil"/>
+              <w:left w:val="nil"/>
+              <w:bottom w:val="single" w:sz="4" w:space="0" w:color="auto"/>
+              <w:right w:val="nil"/>
+            </w:tcBorders>
+            <w:vAlign w:val="bottom"/>
+            <w:hideMark/>
+          </w:tcPr>
+          <w:p>
+            <w:pPr>
+              <w:spacing w:line="259" w:lineRule="auto"/>
+              <w:ind w:firstLine="0"/>
+              <w:jc w:val="center"/>
+              <w:rPr>
+                <w:rFonts w:eastAsia="Times New Roman" w:cs="Times New Roman"/>
+                <w:szCs w:val="28"/>
+                <w:lang w:eastAsia="ru-RU"/>
+              </w:rPr>
+            </w:pPr>
+            <w:r>
+              <w:rPr>
+                <w:rFonts w:eastAsia="Times New Roman" w:cs="Times New Roman"/>
+                <w:szCs w:val="28"/>
+                <w:lang w:eastAsia="ru-RU"/>
+              </w:rPr>
+              <w:t>АСУб-20-1</w:t>
+            </w:r>
+          </w:p>
+        </w:tc>
+        <w:tc>
+          <w:tcPr>
+            <w:tcW w:w="236" w:type="dxa"/>
+            <w:vAlign w:val="bottom"/>
+          </w:tcPr>
+          <w:p>
+            <w:pPr>
+              <w:spacing w:line="259" w:lineRule="auto"/>
+              <w:ind w:firstLine="0"/>
+              <w:jc w:val="center"/>
+              <w:rPr>
+                <w:rFonts w:eastAsia="Times New Roman" w:cs="Times New Roman"/>
+                <w:szCs w:val="28"/>
+                <w:lang w:eastAsia="ru-RU"/>
+              </w:rPr>
+            </w:pPr>
+          </w:p>
+        </w:tc>
+        <w:tc>
+          <w:tcPr>
+            <w:tcW w:w="266" w:type="dxa"/>
+            <w:vAlign w:val="bottom"/>
+          </w:tcPr>
+          <w:p>
+            <w:pPr>
+              <w:spacing w:line="259" w:lineRule="auto"/>
+              <w:ind w:firstLine="0"/>
+              <w:rPr>
+                <w:rFonts w:eastAsia="Times New Roman" w:cs="Times New Roman"/>
+                <w:szCs w:val="28"/>
+                <w:lang w:eastAsia="ru-RU"/>
+              </w:rPr>
+            </w:pPr>
+          </w:p>
+        </w:tc>
+        <w:tc>
+          <w:tcPr>
+            <w:tcW w:w="2288" w:type="dxa"/>
+            <w:tcBorders>
+              <w:top w:val="nil"/>
+              <w:left w:val="nil"/>
+              <w:bottom w:val="single" w:sz="4" w:space="0" w:color="auto"/>
+              <w:right w:val="nil"/>
+            </w:tcBorders>
+            <w:vAlign w:val="bottom"/>
+            <w:hideMark/>
+          </w:tcPr>
+          <w:p>
+            <w:pPr>
+              <w:spacing w:line="259" w:lineRule="auto"/>
+              <w:ind w:firstLine="0"/>
+              <w:jc w:val="center"/>
+              <w:rPr>
+                <w:rFonts w:eastAsia="Times New Roman" w:cs="Times New Roman"/>
+                <w:szCs w:val="28"/>
+                <w:lang w:eastAsia="ru-RU"/>
+              </w:rPr>
+            </w:pPr>
+            <w:r>
+              <w:rPr>
+                <w:rFonts w:eastAsia="Times New Roman" w:cs="Times New Roman"/>
+                <w:szCs w:val="28"/>
+                <w:lang w:eastAsia="ru-RU"/>
+              </w:rPr>
+              <w:t>М.А. Богдашов</w:t>
+            </w:r>
+          </w:p>
+        </w:tc>
+      </w:tr>
+      <w:tr>
+        <w:trPr>
+          <w:jc w:val="center"/>
+        </w:trPr>
+        <w:tc>
+          <w:tcPr>
+            <w:tcW w:w="2552" w:type="dxa"/>
+          </w:tcPr>
+          <w:p>
+            <w:pPr>
+              <w:spacing w:line="259" w:lineRule="auto"/>
+              <w:ind w:firstLine="0"/>
+              <w:jc w:val="center"/>
+              <w:rPr>
+                <w:rFonts w:eastAsia="Times New Roman" w:cs="Times New Roman"/>
+                <w:szCs w:val="28"/>
+                <w:vertAlign w:val="superscript"/>
+                <w:lang w:eastAsia="ru-RU"/>
+              </w:rPr>
+            </w:pPr>
+          </w:p>
+        </w:tc>
+        <w:tc>
+          <w:tcPr>
+            <w:tcW w:w="250" w:type="dxa"/>
+            <w:vAlign w:val="center"/>
+          </w:tcPr>
+          <w:p>
+            <w:pPr>
+              <w:spacing w:line="259" w:lineRule="auto"/>
+              <w:ind w:firstLine="0"/>
+              <w:jc w:val="center"/>
+              <w:rPr>
+                <w:rFonts w:eastAsia="Times New Roman" w:cs="Times New Roman"/>
+                <w:szCs w:val="28"/>
+                <w:vertAlign w:val="superscript"/>
+                <w:lang w:eastAsia="ru-RU"/>
+              </w:rPr>
+            </w:pPr>
+          </w:p>
+        </w:tc>
+        <w:tc>
+          <w:tcPr>
+            <w:tcW w:w="1838" w:type="dxa"/>
+            <w:tcBorders>
+              <w:top w:val="single" w:sz="4" w:space="0" w:color="auto"/>
+              <w:left w:val="nil"/>
+              <w:bottom w:val="nil"/>
+              <w:right w:val="nil"/>
+            </w:tcBorders>
+            <w:hideMark/>
+          </w:tcPr>
+          <w:p>
+            <w:pPr>
+              <w:spacing w:line="259" w:lineRule="auto"/>
+              <w:ind w:firstLine="0"/>
+              <w:jc w:val="center"/>
+              <w:rPr>
+                <w:rFonts w:eastAsia="Times New Roman" w:cs="Times New Roman"/>
+                <w:szCs w:val="28"/>
+                <w:vertAlign w:val="superscript"/>
+                <w:lang w:eastAsia="ru-RU"/>
+              </w:rPr>
+            </w:pPr>
+            <w:r>
+              <w:rPr>
+                <w:rFonts w:eastAsia="Times New Roman" w:cs="Times New Roman"/>
+                <w:szCs w:val="28"/>
+                <w:vertAlign w:val="superscript"/>
+                <w:lang w:eastAsia="ru-RU"/>
+              </w:rPr>
+              <w:t>шифр</w:t>
+            </w:r>
+          </w:p>
+        </w:tc>
+        <w:tc>
+          <w:tcPr>
+            <w:tcW w:w="236" w:type="dxa"/>
+          </w:tcPr>
+          <w:p>
+            <w:pPr>
+              <w:spacing w:line="259" w:lineRule="auto"/>
+              <w:ind w:firstLine="0"/>
+              <w:jc w:val="center"/>
+              <w:rPr>
+                <w:rFonts w:eastAsia="Times New Roman" w:cs="Times New Roman"/>
+                <w:szCs w:val="28"/>
+                <w:vertAlign w:val="superscript"/>
+                <w:lang w:eastAsia="ru-RU"/>
+              </w:rPr>
+            </w:pPr>
+          </w:p>
+        </w:tc>
+        <w:tc>
+          <w:tcPr>
+            <w:tcW w:w="266" w:type="dxa"/>
+          </w:tcPr>
+          <w:p>
+            <w:pPr>
+              <w:spacing w:line="259" w:lineRule="auto"/>
+              <w:ind w:firstLine="0"/>
+              <w:jc w:val="center"/>
+              <w:rPr>
+                <w:rFonts w:eastAsia="Times New Roman" w:cs="Times New Roman"/>
+                <w:szCs w:val="28"/>
+                <w:vertAlign w:val="superscript"/>
+                <w:lang w:eastAsia="ru-RU"/>
+              </w:rPr>
+            </w:pPr>
+          </w:p>
+        </w:tc>
+        <w:tc>
+          <w:tcPr>
+            <w:tcW w:w="2288" w:type="dxa"/>
+            <w:tcBorders>
+              <w:top w:val="single" w:sz="4" w:space="0" w:color="auto"/>
+              <w:left w:val="nil"/>
+              <w:bottom w:val="nil"/>
+              <w:right w:val="nil"/>
+            </w:tcBorders>
+            <w:hideMark/>
+          </w:tcPr>
+          <w:p>
+            <w:pPr>
+              <w:spacing w:line="259" w:lineRule="auto"/>
+              <w:ind w:firstLine="0"/>
+              <w:jc w:val="center"/>
+              <w:rPr>
+                <w:rFonts w:eastAsia="Times New Roman" w:cs="Times New Roman"/>
+                <w:szCs w:val="28"/>
+                <w:vertAlign w:val="superscript"/>
+                <w:lang w:eastAsia="ru-RU"/>
+              </w:rPr>
+            </w:pPr>
+            <w:r>
+              <w:rPr>
+                <w:rFonts w:eastAsia="Times New Roman" w:cs="Times New Roman"/>
+                <w:sz w:val="32"/>
+                <w:szCs w:val="32"/>
+                <w:vertAlign w:val="superscript"/>
+                <w:lang w:eastAsia="ru-RU"/>
+              </w:rPr>
+              <w:t>И.О. Фамилия</w:t>
+            </w:r>
+          </w:p>
+        </w:tc>
+      </w:tr>
+    </w:tbl>
+    <w:p>
+      <w:pPr>
+        <w:spacing w:line="259" w:lineRule="auto"/>
+        <w:ind w:firstLine="0"/>
+        <w:jc w:val="center"/>
+        <w:rPr>
+          <w:rFonts w:eastAsia="Times New Roman" w:cs="Times New Roman"/>
+          <w:szCs w:val="28"/>
+          <w:lang w:eastAsia="ru-RU"/>
+        </w:rPr>
+      </w:pPr>
+    </w:p>
+    <w:p>
+      <w:pPr>
+        <w:spacing w:line="259" w:lineRule="auto"/>
+        <w:ind w:firstLine="0"/>
+        <w:jc w:val="center"/>
+        <w:rPr>
+          <w:rFonts w:eastAsia="Times New Roman" w:cs="Times New Roman"/>
+          <w:szCs w:val="28"/>
+          <w:lang w:eastAsia="ru-RU"/>
+        </w:rPr>
+      </w:pPr>
+    </w:p>
+    <w:p>
+      <w:pPr>
+        <w:spacing w:line="259" w:lineRule="auto"/>
+        <w:ind w:firstLine="0"/>
+        <w:jc w:val="center"/>
+        <w:rPr>
+          <w:rFonts w:eastAsia="Times New Roman" w:cs="Times New Roman"/>
+          <w:szCs w:val="28"/>
+          <w:lang w:eastAsia="ru-RU"/>
+        </w:rPr>
+      </w:pPr>
+    </w:p>
+    <w:p>
+      <w:pPr>
+        <w:spacing w:line="259" w:lineRule="auto"/>
+        <w:ind w:firstLine="0"/>
+        <w:jc w:val="center"/>
+        <w:rPr>
+          <w:rFonts w:eastAsia="Times New Roman" w:cs="Times New Roman"/>
+          <w:szCs w:val="28"/>
+          <w:lang w:eastAsia="ru-RU"/>
+        </w:rPr>
+      </w:pPr>
+    </w:p>
+    <w:p>
+      <w:pPr>
+        <w:spacing w:line="259" w:lineRule="auto"/>
+        <w:ind w:firstLine="0"/>
+        <w:jc w:val="center"/>
+        <w:rPr>
+          <w:rFonts w:eastAsia="Times New Roman" w:cs="Times New Roman"/>
+          <w:szCs w:val="28"/>
+          <w:lang w:eastAsia="ru-RU"/>
+        </w:rPr>
+      </w:pPr>
+    </w:p>
+    <w:p>
+      <w:pPr>
+        <w:spacing w:line="259" w:lineRule="auto"/>
+        <w:ind w:firstLine="0"/>
+        <w:jc w:val="center"/>
+        <w:rPr>
+          <w:rFonts w:eastAsia="Times New Roman" w:cs="Times New Roman"/>
+          <w:szCs w:val="28"/>
+          <w:lang w:eastAsia="ru-RU"/>
+        </w:rPr>
+      </w:pPr>
+    </w:p>
+    <w:p>
+      <w:pPr>
+        <w:spacing w:line="259" w:lineRule="auto"/>
+        <w:ind w:firstLine="0"/>
+        <w:jc w:val="center"/>
+        <w:rPr>
+          <w:rFonts w:eastAsia="Times New Roman" w:cs="Times New Roman"/>
+          <w:szCs w:val="28"/>
+          <w:lang w:eastAsia="ru-RU"/>
+        </w:rPr>
+      </w:pPr>
+    </w:p>
+    <w:p>
+      <w:pPr>
+        <w:spacing w:line="259" w:lineRule="auto"/>
+        <w:ind w:firstLine="0"/>
+        <w:jc w:val="center"/>
+        <w:rPr>
+          <w:rFonts w:eastAsia="Times New Roman" w:cs="Times New Roman"/>
+          <w:szCs w:val="28"/>
+          <w:lang w:eastAsia="ru-RU"/>
+        </w:rPr>
+      </w:pPr>
+    </w:p>
+    <w:p>
+      <w:pPr>
+        <w:spacing w:line="259" w:lineRule="auto"/>
+        <w:ind w:firstLine="0"/>
+        <w:jc w:val="center"/>
+        <w:rPr>
+          <w:rFonts w:eastAsia="Times New Roman" w:cs="Times New Roman"/>
+          <w:szCs w:val="28"/>
+          <w:lang w:eastAsia="ru-RU"/>
+        </w:rPr>
+      </w:pPr>
+    </w:p>
+    <w:p>
+      <w:pPr>
+        <w:spacing w:line="259" w:lineRule="auto"/>
+        <w:ind w:firstLine="0"/>
+        <w:jc w:val="center"/>
+        <w:rPr>
+          <w:rFonts w:eastAsia="Times New Roman" w:cs="Times New Roman"/>
+          <w:szCs w:val="28"/>
+          <w:lang w:eastAsia="ru-RU"/>
+        </w:rPr>
+      </w:pPr>
+    </w:p>
+    <w:p>
+      <w:pPr>
+        <w:spacing w:line="259" w:lineRule="auto"/>
+        <w:ind w:firstLine="0"/>
+        <w:jc w:val="center"/>
+        <w:rPr>
+          <w:rFonts w:asciiTheme="majorHAnsi" w:eastAsiaTheme="majorEastAsia" w:hAnsiTheme="majorHAnsi" w:cstheme="majorBidi"/>
+          <w:color w:val="2F5496" w:themeColor="accent1" w:themeShade="BF"/>
+          <w:sz w:val="32"/>
+          <w:szCs w:val="32"/>
+          <w:lang w:eastAsia="ru-RU"/>
+        </w:rPr>
+      </w:pPr>
+      <w:r>
+        <w:rPr>
+          <w:rFonts w:eastAsia="Times New Roman" w:cs="Times New Roman"/>
+          <w:szCs w:val="28"/>
+          <w:lang w:eastAsia="ru-RU"/>
+        </w:rPr>
+        <w:t>Иркутск 202</w:t>
+      </w:r>
+      <w:r>
+        <w:rPr>
+          <w:rFonts w:eastAsia="Times New Roman" w:cs="Times New Roman"/>
+          <w:szCs w:val="28"/>
+          <w:lang w:eastAsia="ru-RU"/>
+        </w:rPr>
+        <w:t>3</w:t>
+      </w:r>
+      <w:r>
+        <w:rPr>
+          <w:rFonts w:eastAsia="Times New Roman" w:cs="Times New Roman"/>
+          <w:szCs w:val="28"/>
+          <w:lang w:eastAsia="ru-RU"/>
+        </w:rPr>
+        <w:t xml:space="preserve"> г</w:t>
+      </w:r>
+      <w:r>
+        <w:br w:type="page"/>
+      </w:r>
+    </w:p>
+    <w:sdt>
+      <w:sdtPr>
+        <w:id w:val="1320463481"/>
+        <w:docPartObj>
+          <w:docPartGallery w:val="Table of Contents"/>
+          <w:docPartUnique/>
+        </w:docPartObj>
+      </w:sdtPr>
+      <w:sdtEndPr>
+        <w:rPr>
+          <w:rFonts w:ascii="Times New Roman" w:eastAsiaTheme="minorHAnsi" w:hAnsi="Times New Roman" w:cstheme="minorBidi"/>
+          <w:b/>
+          <w:bCs/>
+          <w:color w:val="auto"/>
+          <w:sz w:val="28"/>
+          <w:szCs w:val="22"/>
+          <w:lang w:eastAsia="en-US"/>
+        </w:rPr>
+      </w:sdtEndPr>
+      <w:sdtContent>
+        <w:p>
+          <w:pPr>
+            <w:pStyle w:val="a6"/>
+            <w:jc w:val="center"/>
+            <w:rPr>
+              <w:rStyle w:val="10"/>
+              <w:color w:val="auto"/>
+            </w:rPr>
+          </w:pPr>
+          <w:r>
+            <w:rPr>
+              <w:rStyle w:val="10"/>
+              <w:color w:val="auto"/>
+            </w:rPr>
+            <w:t>Содержание</w:t>
+          </w:r>
+        </w:p>
+        <w:p>
+          <w:pPr>
+            <w:pStyle w:val="11"/>
+            <w:tabs>
+              <w:tab w:val="left" w:pos="1320"/>
+              <w:tab w:val="right" w:leader="dot" w:pos="9345"/>
+            </w:tabs>
+            <w:rPr>
+              <w:rFonts w:asciiTheme="minorHAnsi" w:eastAsiaTheme="minorEastAsia" w:hAnsiTheme="minorHAnsi"/>
+              <w:noProof/>
+              <w:sz w:val="22"/>
+              <w:lang w:eastAsia="ru-RU"/>
+            </w:rPr>
+          </w:pPr>
+          <w:r>
+            <w:fldChar w:fldCharType="begin"/>
+          </w:r>
+          <w:r>
+            <w:instrText xml:space="preserve"> TOC \o "1-3" \h \z \u </w:instrText>
+          </w:r>
+          <w:r>
+            <w:fldChar w:fldCharType="separate"/>
+          </w:r>
+          <w:hyperlink w:anchor="_Toc146908053" w:history="1">
+            <w:r>
+              <w:rPr>
+                <w:rStyle w:val="a7"/>
+                <w:noProof/>
+              </w:rPr>
+              <w:t>1.</w:t>
+            </w:r>
+            <w:r>
+              <w:rPr>
+                <w:rFonts w:asciiTheme="minorHAnsi" w:eastAsiaTheme="minorEastAsia" w:hAnsiTheme="minorHAnsi"/>
+                <w:noProof/>
+                <w:sz w:val="22"/>
+                <w:lang w:eastAsia="ru-RU"/>
+              </w:rPr>
+              <w:tab/>
+            </w:r>
+            <w:r>
+              <w:rPr>
+                <w:rStyle w:val="a7"/>
+                <w:noProof/>
+              </w:rPr>
+              <w:t>Введение в предметную область</w:t>
+            </w:r>
+            <w:r>
+              <w:rPr>
+                <w:noProof/>
+                <w:webHidden/>
+              </w:rPr>
+              <w:tab/>
+            </w:r>
+            <w:r>
+              <w:rPr>
+                <w:noProof/>
+                <w:webHidden/>
+              </w:rPr>
+              <w:fldChar w:fldCharType="begin"/>
+            </w:r>
+            <w:r>
+              <w:rPr>
+                <w:noProof/>
+                <w:webHidden/>
+              </w:rPr>
+              <w:instrText xml:space="preserve"> PAGEREF _Toc146908053 \h </w:instrText>
+            </w:r>
+            <w:r>
+              <w:rPr>
+                <w:noProof/>
+                <w:webHidden/>
+              </w:rPr>
+            </w:r>
+            <w:r>
+              <w:rPr>
+                <w:noProof/>
+                <w:webHidden/>
+              </w:rPr>
+              <w:fldChar w:fldCharType="separate"/>
+            </w:r>
+            <w:r>
+              <w:rPr>
+                <w:noProof/>
+                <w:webHidden/>
+              </w:rPr>
+              <w:t>2</w:t>
+            </w:r>
+            <w:r>
+              <w:rPr>
+                <w:noProof/>
+                <w:webHidden/>
+              </w:rPr>
+              <w:fldChar w:fldCharType="end"/>
+            </w:r>
+          </w:hyperlink>
+        </w:p>
+        <w:p>
+          <w:pPr>
+            <w:pStyle w:val="11"/>
+            <w:tabs>
+              <w:tab w:val="left" w:pos="1320"/>
+              <w:tab w:val="right" w:leader="dot" w:pos="9345"/>
+            </w:tabs>
+            <w:rPr>
+              <w:rFonts w:asciiTheme="minorHAnsi" w:eastAsiaTheme="minorEastAsia" w:hAnsiTheme="minorHAnsi"/>
+              <w:noProof/>
+              <w:sz w:val="22"/>
+              <w:lang w:eastAsia="ru-RU"/>
+            </w:rPr>
+          </w:pPr>
+          <w:hyperlink w:anchor="_Toc146908054" w:history="1">
+            <w:r>
+              <w:rPr>
+                <w:rStyle w:val="a7"/>
+                <w:noProof/>
+              </w:rPr>
+              <w:t>2.</w:t>
+            </w:r>
+            <w:r>
+              <w:rPr>
+                <w:rFonts w:asciiTheme="minorHAnsi" w:eastAsiaTheme="minorEastAsia" w:hAnsiTheme="minorHAnsi"/>
+                <w:noProof/>
+                <w:sz w:val="22"/>
+                <w:lang w:eastAsia="ru-RU"/>
+              </w:rPr>
+              <w:tab/>
+            </w:r>
+            <w:r>
+              <w:rPr>
+                <w:rStyle w:val="a7"/>
+                <w:noProof/>
+              </w:rPr>
+              <w:t>Цель и задачи проекта</w:t>
+            </w:r>
+            <w:r>
+              <w:rPr>
+                <w:noProof/>
+                <w:webHidden/>
+              </w:rPr>
+              <w:tab/>
+            </w:r>
+            <w:r>
+              <w:rPr>
+                <w:noProof/>
+                <w:webHidden/>
+              </w:rPr>
+              <w:fldChar w:fldCharType="begin"/>
+            </w:r>
+            <w:r>
+              <w:rPr>
+                <w:noProof/>
+                <w:webHidden/>
+              </w:rPr>
+              <w:instrText xml:space="preserve"> PAGEREF _Toc146908054 \h </w:instrText>
+            </w:r>
+            <w:r>
+              <w:rPr>
+                <w:noProof/>
+                <w:webHidden/>
+              </w:rPr>
+            </w:r>
+            <w:r>
+              <w:rPr>
+                <w:noProof/>
+                <w:webHidden/>
+              </w:rPr>
+              <w:fldChar w:fldCharType="separate"/>
+            </w:r>
+            <w:r>
+              <w:rPr>
+                <w:noProof/>
+                <w:webHidden/>
+              </w:rPr>
+              <w:t>3</w:t>
+            </w:r>
+            <w:r>
+              <w:rPr>
+                <w:noProof/>
+                <w:webHidden/>
+              </w:rPr>
+              <w:fldChar w:fldCharType="end"/>
+            </w:r>
+          </w:hyperlink>
+        </w:p>
+        <w:p>
+          <w:pPr>
+            <w:pStyle w:val="11"/>
+            <w:tabs>
+              <w:tab w:val="left" w:pos="1320"/>
+              <w:tab w:val="right" w:leader="dot" w:pos="9345"/>
+            </w:tabs>
+            <w:rPr>
+              <w:rFonts w:asciiTheme="minorHAnsi" w:eastAsiaTheme="minorEastAsia" w:hAnsiTheme="minorHAnsi"/>
+              <w:noProof/>
+              <w:sz w:val="22"/>
+              <w:lang w:eastAsia="ru-RU"/>
+            </w:rPr>
+          </w:pPr>
+          <w:hyperlink w:anchor="_Toc146908055" w:history="1">
+            <w:r>
+              <w:rPr>
+                <w:rStyle w:val="a7"/>
+                <w:noProof/>
+              </w:rPr>
+              <w:t>3.</w:t>
+            </w:r>
+            <w:r>
+              <w:rPr>
+                <w:rFonts w:asciiTheme="minorHAnsi" w:eastAsiaTheme="minorEastAsia" w:hAnsiTheme="minorHAnsi"/>
+                <w:noProof/>
+                <w:sz w:val="22"/>
+                <w:lang w:eastAsia="ru-RU"/>
+              </w:rPr>
+              <w:tab/>
+            </w:r>
+            <w:r>
+              <w:rPr>
+                <w:rStyle w:val="a7"/>
+                <w:noProof/>
+              </w:rPr>
+              <w:t>Проблема</w:t>
+            </w:r>
+            <w:r>
+              <w:rPr>
+                <w:noProof/>
+                <w:webHidden/>
+              </w:rPr>
+              <w:tab/>
+            </w:r>
+            <w:r>
+              <w:rPr>
+                <w:noProof/>
+                <w:webHidden/>
+              </w:rPr>
+              <w:fldChar w:fldCharType="begin"/>
+            </w:r>
+            <w:r>
+              <w:rPr>
+                <w:noProof/>
+                <w:webHidden/>
+              </w:rPr>
+              <w:instrText xml:space="preserve"> PAGEREF _Toc146908055 \h </w:instrText>
+            </w:r>
+            <w:r>
+              <w:rPr>
+                <w:noProof/>
+                <w:webHidden/>
+              </w:rPr>
+            </w:r>
+            <w:r>
+              <w:rPr>
+                <w:noProof/>
+                <w:webHidden/>
+              </w:rPr>
+              <w:fldChar w:fldCharType="separate"/>
+            </w:r>
+            <w:r>
+              <w:rPr>
+                <w:noProof/>
+                <w:webHidden/>
+              </w:rPr>
+              <w:t>3</w:t>
+            </w:r>
+            <w:r>
+              <w:rPr>
+                <w:noProof/>
+                <w:webHidden/>
+              </w:rPr>
+              <w:fldChar w:fldCharType="end"/>
+            </w:r>
+          </w:hyperlink>
+        </w:p>
+        <w:p>
+          <w:pPr>
+            <w:pStyle w:val="11"/>
+            <w:tabs>
+              <w:tab w:val="left" w:pos="1320"/>
+              <w:tab w:val="right" w:leader="dot" w:pos="9345"/>
+            </w:tabs>
+            <w:rPr>
+              <w:rFonts w:asciiTheme="minorHAnsi" w:eastAsiaTheme="minorEastAsia" w:hAnsiTheme="minorHAnsi"/>
+              <w:noProof/>
+              <w:sz w:val="22"/>
+              <w:lang w:eastAsia="ru-RU"/>
+            </w:rPr>
+          </w:pPr>
+          <w:hyperlink w:anchor="_Toc146908056" w:history="1">
+            <w:r>
+              <w:rPr>
+                <w:rStyle w:val="a7"/>
+                <w:noProof/>
+              </w:rPr>
+              <w:t>4.</w:t>
+            </w:r>
+            <w:r>
+              <w:rPr>
+                <w:rFonts w:asciiTheme="minorHAnsi" w:eastAsiaTheme="minorEastAsia" w:hAnsiTheme="minorHAnsi"/>
+                <w:noProof/>
+                <w:sz w:val="22"/>
+                <w:lang w:eastAsia="ru-RU"/>
+              </w:rPr>
+              <w:tab/>
+            </w:r>
+            <w:r>
+              <w:rPr>
+                <w:rStyle w:val="a7"/>
+                <w:noProof/>
+              </w:rPr>
+              <w:t>Актуальность</w:t>
+            </w:r>
+            <w:r>
+              <w:rPr>
+                <w:noProof/>
+                <w:webHidden/>
+              </w:rPr>
+              <w:tab/>
+            </w:r>
+            <w:r>
+              <w:rPr>
+                <w:noProof/>
+                <w:webHidden/>
+              </w:rPr>
+              <w:fldChar w:fldCharType="begin"/>
+            </w:r>
+            <w:r>
+              <w:rPr>
+                <w:noProof/>
+                <w:webHidden/>
+              </w:rPr>
+              <w:instrText xml:space="preserve"> PAGEREF _Toc146908056 \h </w:instrText>
+            </w:r>
+            <w:r>
+              <w:rPr>
+                <w:noProof/>
+                <w:webHidden/>
+              </w:rPr>
+            </w:r>
+            <w:r>
+              <w:rPr>
+                <w:noProof/>
+                <w:webHidden/>
+              </w:rPr>
+              <w:fldChar w:fldCharType="separate"/>
+            </w:r>
+            <w:r>
+              <w:rPr>
+                <w:noProof/>
+                <w:webHidden/>
+              </w:rPr>
+              <w:t>4</w:t>
+            </w:r>
+            <w:r>
+              <w:rPr>
+                <w:noProof/>
+                <w:webHidden/>
+              </w:rPr>
+              <w:fldChar w:fldCharType="end"/>
+            </w:r>
+          </w:hyperlink>
+        </w:p>
+        <w:p>
+          <w:r>
+            <w:rPr>
+              <w:b/>
+              <w:bCs/>
+            </w:rPr>
+            <w:fldChar w:fldCharType="end"/>
+          </w:r>
+        </w:p>
+      </w:sdtContent>
+    </w:sdt>
+    <w:p>
+      <w:pPr>
+        <w:spacing w:line="259" w:lineRule="auto"/>
+        <w:ind w:firstLine="0"/>
+        <w:jc w:val="left"/>
+      </w:pPr>
+    </w:p>
+    <w:p>
+      <w:pPr>
+        <w:spacing w:line="259" w:lineRule="auto"/>
+        <w:ind w:firstLine="0"/>
+        <w:jc w:val="left"/>
+        <w:rPr>
+          <w:rFonts w:eastAsiaTheme="majorEastAsia" w:cstheme="majorBidi"/>
+          <w:b/>
+          <w:bCs/>
+          <w:sz w:val="32"/>
+          <w:szCs w:val="32"/>
+        </w:rPr>
+      </w:pPr>
+      <w:r>
+        <w:br w:type="page"/>
+      </w:r>
+    </w:p>
+    <w:p>
+      <w:pPr>
         <w:pStyle w:val="1"/>
       </w:pPr>
-      <w:r>
+      <w:bookmarkStart w:id="0" w:name="_Toc146908053"/>
+      <w:r>
+        <w:lastRenderedPageBreak/>
         <w:t>Введение в предметную область</w:t>
       </w:r>
+      <w:bookmarkEnd w:id="0"/>
     </w:p>
     <w:p>
       <w:r>
@@ -50,7 +1304,23 @@
     </w:p>
     <w:p>
       <w:r>
-        <w:t>Автоматизированное распознавание лиц было впервые разработано в 1960-х годах Вуди Бледсо, Хелен Чан Вулф и Чарльзом Биссоном, чья работа была сосредоточена на обучении компьютеров распознавать человеческие лица. Их ранний проект по распознаванию лиц был назван "</w:t>
+        <w:t xml:space="preserve">Автоматизированное распознавание лиц было впервые разработано в 1960-х годах Вуди </w:t>
+      </w:r>
+      <w:proofErr w:type="spellStart"/>
+      <w:r>
+        <w:t>Бледсо</w:t>
+      </w:r>
+      <w:proofErr w:type="spellEnd"/>
+      <w:r>
+        <w:t xml:space="preserve">, Хелен Чан Вулф и Чарльзом </w:t>
+      </w:r>
+      <w:proofErr w:type="spellStart"/>
+      <w:r>
+        <w:t>Биссоном</w:t>
+      </w:r>
+      <w:proofErr w:type="spellEnd"/>
+      <w:r>
+        <w:t>, чья работа была сосредоточена на обучении компьютеров распознавать человеческие лица. Их ранний проект по распознаванию лиц был назван "</w:t>
       </w:r>
       <w:r>
         <w:rPr>
@@ -97,8 +1367,13 @@
         <w:t>поиска объектов на изображении</w:t>
       </w:r>
       <w:r>
-        <w:t>. Пол Виола и Майкл Джонс объединили свой метод распознавания лиц с подходом, использующим функции Хаара для распознавания объектов на цифровых изображениях, чтобы запустить AdaBoost</w:t>
-      </w:r>
+        <w:t xml:space="preserve">. Пол Виола и Майкл Джонс объединили свой метод распознавания лиц с подходом, использующим функции Хаара для распознавания объектов на цифровых изображениях, чтобы запустить </w:t>
+      </w:r>
+      <w:proofErr w:type="spellStart"/>
+      <w:r>
+        <w:t>AdaBoost</w:t>
+      </w:r>
+      <w:proofErr w:type="spellEnd"/>
       <w:r>
         <w:t xml:space="preserve"> – </w:t>
       </w:r>
@@ -147,8 +1422,13 @@
     </w:p>
     <w:p>
       <w:r>
-        <w:t>Одной из областью применерия</w:t>
-      </w:r>
+        <w:t xml:space="preserve">Одной из областью </w:t>
+      </w:r>
+      <w:proofErr w:type="spellStart"/>
+      <w:r>
+        <w:t>применерия</w:t>
+      </w:r>
+      <w:proofErr w:type="spellEnd"/>
       <w:r>
         <w:t xml:space="preserve"> </w:t>
       </w:r>
@@ -168,7 +1448,31 @@
         <w:t>Так, в</w:t>
       </w:r>
       <w:r>
-        <w:t xml:space="preserve"> Android 4.0 "Ice Cream Sandwich" </w:t>
+        <w:t xml:space="preserve"> </w:t>
+      </w:r>
+      <w:proofErr w:type="spellStart"/>
+      <w:r>
+        <w:t>Android</w:t>
+      </w:r>
+      <w:proofErr w:type="spellEnd"/>
+      <w:r>
+        <w:t xml:space="preserve"> 4.0 "Ice </w:t>
+      </w:r>
+      <w:proofErr w:type="spellStart"/>
+      <w:r>
+        <w:t>Cream</w:t>
+      </w:r>
+      <w:proofErr w:type="spellEnd"/>
+      <w:r>
+        <w:t xml:space="preserve"> </w:t>
+      </w:r>
+      <w:proofErr w:type="spellStart"/>
+      <w:r>
+        <w:t>Sandwich</w:t>
+      </w:r>
+      <w:proofErr w:type="spellEnd"/>
+      <w:r>
+        <w:t xml:space="preserve">" </w:t>
       </w:r>
       <w:r>
         <w:t>впервые появилось</w:t>
@@ -195,13 +1499,29 @@
         <w:t>т</w:t>
       </w:r>
       <w:r>
-        <w:t>аможенная служба Новой Зеландии создали автоматизированную систему пограничной обработки под названием SmartGate, которая использует распознавание лиц, которое сравнивает лицо путешественника с данными в микрочипе электронного паспорта.</w:t>
+        <w:t xml:space="preserve">аможенная служба Новой Зеландии создали автоматизированную систему пограничной обработки под названием </w:t>
+      </w:r>
+      <w:proofErr w:type="spellStart"/>
+      <w:r>
+        <w:t>SmartGate</w:t>
+      </w:r>
+      <w:proofErr w:type="spellEnd"/>
+      <w:r>
+        <w:t>, которая использует распознавание лиц, которое сравнивает лицо путешественника с данными в микрочипе электронного паспорта.</w:t>
       </w:r>
       <w:r>
         <w:t xml:space="preserve"> </w:t>
       </w:r>
       <w:r>
-        <w:t xml:space="preserve">Все канадские международные аэропорты используют распознавание лиц как часть программы первичной проверки, которая сравнивает лицо пассажира с его фотографией, хранящейся в ePassport. Эта программа впервые появилась в международном аэропорту Ванкувера в начале 2017 года и была распространена на все остальные </w:t>
+        <w:t xml:space="preserve">Все канадские международные аэропорты используют распознавание лиц как часть программы первичной проверки, которая сравнивает лицо пассажира с его фотографией, хранящейся в </w:t>
+      </w:r>
+      <w:proofErr w:type="spellStart"/>
+      <w:r>
+        <w:t>ePassport</w:t>
+      </w:r>
+      <w:proofErr w:type="spellEnd"/>
+      <w:r>
+        <w:t xml:space="preserve">. Эта программа впервые появилась в международном аэропорту Ванкувера в начале 2017 года и была распространена на все остальные </w:t>
       </w:r>
       <w:r>
         <w:t xml:space="preserve">канадские </w:t>
@@ -225,6 +1545,7 @@
       <w:pPr>
         <w:pStyle w:val="1"/>
       </w:pPr>
+      <w:bookmarkStart w:id="1" w:name="_Toc146908054"/>
       <w:r>
         <w:t xml:space="preserve">Цель </w:t>
       </w:r>
@@ -234,6 +1555,7 @@
       <w:r>
         <w:t>проекта</w:t>
       </w:r>
+      <w:bookmarkEnd w:id="1"/>
     </w:p>
     <w:p>
       <w:pPr>
@@ -264,7 +1586,13 @@
         <w:t xml:space="preserve">Целью проекта является разработка нейронной сети, которая будет </w:t>
       </w:r>
       <w:r>
-        <w:t>распознавать лица людей, а при необходимости и идентифицировать личности на изображении.</w:t>
+        <w:t>распознавать лица людей</w:t>
+      </w:r>
+      <w:r>
+        <w:t xml:space="preserve"> </w:t>
+      </w:r>
+      <w:r>
+        <w:t>и идентифицировать личности на изображении.</w:t>
       </w:r>
     </w:p>
     <w:p>
@@ -305,7 +1633,7 @@
         </w:numPr>
       </w:pPr>
       <w:r>
-        <w:t>создать нейросеть;</w:t>
+        <w:t>сформировать исходную выборку данных;</w:t>
       </w:r>
     </w:p>
     <w:p>
@@ -317,7 +1645,7 @@
         </w:numPr>
       </w:pPr>
       <w:r>
-        <w:t>создать датасет;</w:t>
+        <w:t>обработать и нормализовать исходную выборку;</w:t>
       </w:r>
     </w:p>
     <w:p>
@@ -329,7 +1657,7 @@
         </w:numPr>
       </w:pPr>
       <w:r>
-        <w:t>обучить нейросеть;</w:t>
+        <w:t>разделить исходную выборку на тестовую и обучающую;</w:t>
       </w:r>
     </w:p>
     <w:p>
@@ -341,7 +1669,7 @@
         </w:numPr>
       </w:pPr>
       <w:r>
-        <w:t>протестировать нейросеть на фотографиях;</w:t>
+        <w:t>определить структуру нейросети;</w:t>
       </w:r>
     </w:p>
     <w:p>
@@ -353,17 +1681,227 @@
         </w:numPr>
       </w:pPr>
       <w:r>
-        <w:t>протестировать нейросеть на видео.</w:t>
+        <w:t>настроить параметры нейросети и алгоритм её обучения;</w:t>
+      </w:r>
+    </w:p>
+    <w:p>
+      <w:pPr>
+        <w:pStyle w:val="a5"/>
+        <w:numPr>
+          <w:ilvl w:val="0"/>
+          <w:numId w:val="4"/>
+        </w:numPr>
+      </w:pPr>
+      <w:r>
+        <w:t>обучить нейросеть;</w:t>
+      </w:r>
+    </w:p>
+    <w:p>
+      <w:pPr>
+        <w:pStyle w:val="a5"/>
+        <w:numPr>
+          <w:ilvl w:val="0"/>
+          <w:numId w:val="4"/>
+        </w:numPr>
+      </w:pPr>
+      <w:r>
+        <w:t>протестировать нейросеть.</w:t>
+      </w:r>
+    </w:p>
+    <w:p>
+      <w:pPr>
+        <w:pStyle w:val="1"/>
+      </w:pPr>
+      <w:bookmarkStart w:id="2" w:name="_Toc146908055"/>
+      <w:r>
+        <w:t>Проблема</w:t>
+      </w:r>
+      <w:bookmarkEnd w:id="2"/>
+    </w:p>
+    <w:p>
+      <w:r>
+        <w:t xml:space="preserve">Проблематика данного проекта состоит в том, что </w:t>
+      </w:r>
+      <w:r>
+        <w:t>т</w:t>
+      </w:r>
+      <w:r>
+        <w:t>радиционные системы идентификации требуют знания пароля, наличия ключа, идентификационной карточки, либо иного идентифицирующего предмета, который мож</w:t>
+      </w:r>
+      <w:r>
+        <w:t>ет быть</w:t>
+      </w:r>
+      <w:r>
+        <w:t xml:space="preserve"> потеря</w:t>
+      </w:r>
+      <w:r>
+        <w:t>н или украден</w:t>
+      </w:r>
+      <w:r>
+        <w:t>.</w:t>
+      </w:r>
+    </w:p>
+    <w:p>
+      <w:r>
+        <w:t xml:space="preserve">В </w:t>
+      </w:r>
+      <w:r>
+        <w:t>противовес им</w:t>
+      </w:r>
+      <w:r>
+        <w:t>, биометрические системы основываются на уникальных биологических характеристиках человека, которые трудно подделать и которые однозначно определяют конкретного человека. К таким характеристикам относятся отпечатки пальцев, форма ладони, узор радужной оболочки, изображение сетчатки глаза, индивидуальные характеристики лица</w:t>
+      </w:r>
+      <w:r>
+        <w:t xml:space="preserve">. </w:t>
+      </w:r>
+      <w:r>
+        <w:lastRenderedPageBreak/>
+        <w:t>Все эти характеристики практически невозможно подделать, что понижает риск несанкционированного проникновения.</w:t>
+      </w:r>
+    </w:p>
+    <w:p>
+      <w:r>
+        <w:t>Для автоматизированного распознавания лиц и соотношения их с базой данных прекрасно подойдёт нейросеть.</w:t>
+      </w:r>
+    </w:p>
+    <w:p>
+      <w:pPr>
+        <w:pStyle w:val="1"/>
+      </w:pPr>
+      <w:bookmarkStart w:id="3" w:name="_Toc146908056"/>
+      <w:r>
+        <w:t>Актуальность</w:t>
+      </w:r>
+      <w:bookmarkEnd w:id="3"/>
+    </w:p>
+    <w:p>
+      <w:r>
+        <w:t>Актуальность данной темы обусловлена несколькими факторами.</w:t>
+      </w:r>
+    </w:p>
+    <w:p>
+      <w:r>
+        <w:t xml:space="preserve">Во-первых, в последний год нейросети начинают активно внедряться в повседневную </w:t>
+      </w:r>
+      <w:r>
+        <w:t>жизнь людей. Нейросети перестали быть только объектом научных исследований и становятся частью инструментария, применяемого в жизни каждого человека.</w:t>
+      </w:r>
+    </w:p>
+    <w:p>
+      <w:r>
+        <w:t xml:space="preserve">Во-вторых, </w:t>
+      </w:r>
+      <w:r>
+        <w:t>отсутствие физического контакта с устройствами считывания. Для опознавания достаточно посмотреть в камеру; нет необходимости обрабатывать устройство сканирования, что не только оптимизирует расходы на обслуживание устройства, но и предотвращает распространение инфекций.</w:t>
+      </w:r>
+    </w:p>
+    <w:p>
+      <w:r>
+        <w:t>В-третьих, не нужно дорогостоящее или специальное оборудование. Достаточно камеры видеонаблюдения, которая стоит намного дешевле сканера сетчатки глаза или отпечатка пальца.</w:t>
       </w:r>
     </w:p>
     <w:sectPr>
+      <w:footerReference w:type="default" r:id="rId8"/>
       <w:pgSz w:w="11906" w:h="16838"/>
       <w:pgMar w:top="1134" w:right="850" w:bottom="1134" w:left="1701" w:header="708" w:footer="708" w:gutter="0"/>
       <w:cols w:space="708"/>
-      <w:docGrid w:linePitch="360"/>
+      <w:titlePg/>
+      <w:docGrid w:linePitch="381"/>
     </w:sectPr>
   </w:body>
 </w:document>
+</file>
+
+<file path=word/endnotes.xml><?xml version="1.0" encoding="utf-8"?>
+<w:endnotes xmlns:wpc="http://schemas.microsoft.com/office/word/2010/wordprocessingCanvas" xmlns:cx="http://schemas.microsoft.com/office/drawing/2014/chartex" xmlns:cx1="http://schemas.microsoft.com/office/drawing/2015/9/8/chartex" xmlns:cx2="http://schemas.microsoft.com/office/drawing/2015/10/21/chartex" xmlns:cx3="http://schemas.microsoft.com/office/drawing/2016/5/9/chartex" xmlns:cx4="http://schemas.microsoft.com/office/drawing/2016/5/10/chartex" xmlns:cx5="http://schemas.microsoft.com/office/drawing/2016/5/11/chartex" xmlns:cx6="http://schemas.microsoft.com/office/drawing/2016/5/12/chartex" xmlns:cx7="http://schemas.microsoft.com/office/drawing/2016/5/13/chartex" xmlns:cx8="http://schemas.microsoft.com/office/drawing/2016/5/14/chartex" xmlns:mc="http://schemas.openxmlformats.org/markup-compatibility/2006" xmlns:aink="http://schemas.microsoft.com/office/drawing/2016/ink" xmlns:am3d="http://schemas.microsoft.com/office/drawing/2017/model3d" xmlns:o="urn:schemas-microsoft-com:office:office" xmlns:r="http://schemas.openxmlformats.org/officeDocument/2006/relationships" xmlns:m="http://schemas.openxmlformats.org/officeDocument/2006/math" xmlns:v="urn:schemas-microsoft-com:vml" xmlns:wp14="http://schemas.microsoft.com/office/word/2010/wordprocessingDrawing" xmlns:wp="http://schemas.openxmlformats.org/drawingml/2006/wordprocessingDrawing" xmlns:w10="urn:schemas-microsoft-com:office:word" xmlns:w="http://schemas.openxmlformats.org/wordprocessingml/2006/main" xmlns:w14="http://schemas.microsoft.com/office/word/2010/wordml" xmlns:w15="http://schemas.microsoft.com/office/word/2012/wordml" xmlns:w16cex="http://schemas.microsoft.com/office/word/2018/wordml/cex" xmlns:w16cid="http://schemas.microsoft.com/office/word/2016/wordml/cid" xmlns:w16="http://schemas.microsoft.com/office/word/2018/wordml" xmlns:w16sdtdh="http://schemas.microsoft.com/office/word/2020/wordml/sdtdatahash" xmlns:w16se="http://schemas.microsoft.com/office/word/2015/wordml/symex" xmlns:wpg="http://schemas.microsoft.com/office/word/2010/wordprocessingGroup" xmlns:wpi="http://schemas.microsoft.com/office/word/2010/wordprocessingInk" xmlns:wne="http://schemas.microsoft.com/office/word/2006/wordml" xmlns:wps="http://schemas.microsoft.com/office/word/2010/wordprocessingShape" mc:Ignorable="w14 w15 w16se w16cid w16 w16cex w16sdtdh wp14">
+  <w:endnote w:type="separator" w:id="-1">
+    <w:p>
+      <w:pPr>
+        <w:spacing w:after="0"/>
+      </w:pPr>
+      <w:r>
+        <w:separator/>
+      </w:r>
+    </w:p>
+  </w:endnote>
+  <w:endnote w:type="continuationSeparator" w:id="0">
+    <w:p>
+      <w:pPr>
+        <w:spacing w:after="0"/>
+      </w:pPr>
+      <w:r>
+        <w:continuationSeparator/>
+      </w:r>
+    </w:p>
+  </w:endnote>
+</w:endnotes>
+</file>
+
+<file path=word/footer1.xml><?xml version="1.0" encoding="utf-8"?>
+<w:ftr xmlns:wpc="http://schemas.microsoft.com/office/word/2010/wordprocessingCanvas" xmlns:cx="http://schemas.microsoft.com/office/drawing/2014/chartex" xmlns:cx1="http://schemas.microsoft.com/office/drawing/2015/9/8/chartex" xmlns:cx2="http://schemas.microsoft.com/office/drawing/2015/10/21/chartex" xmlns:cx3="http://schemas.microsoft.com/office/drawing/2016/5/9/chartex" xmlns:cx4="http://schemas.microsoft.com/office/drawing/2016/5/10/chartex" xmlns:cx5="http://schemas.microsoft.com/office/drawing/2016/5/11/chartex" xmlns:cx6="http://schemas.microsoft.com/office/drawing/2016/5/12/chartex" xmlns:cx7="http://schemas.microsoft.com/office/drawing/2016/5/13/chartex" xmlns:cx8="http://schemas.microsoft.com/office/drawing/2016/5/14/chartex" xmlns:mc="http://schemas.openxmlformats.org/markup-compatibility/2006" xmlns:aink="http://schemas.microsoft.com/office/drawing/2016/ink" xmlns:am3d="http://schemas.microsoft.com/office/drawing/2017/model3d" xmlns:o="urn:schemas-microsoft-com:office:office" xmlns:r="http://schemas.openxmlformats.org/officeDocument/2006/relationships" xmlns:m="http://schemas.openxmlformats.org/officeDocument/2006/math" xmlns:v="urn:schemas-microsoft-com:vml" xmlns:wp14="http://schemas.microsoft.com/office/word/2010/wordprocessingDrawing" xmlns:wp="http://schemas.openxmlformats.org/drawingml/2006/wordprocessingDrawing" xmlns:w10="urn:schemas-microsoft-com:office:word" xmlns:w="http://schemas.openxmlformats.org/wordprocessingml/2006/main" xmlns:w14="http://schemas.microsoft.com/office/word/2010/wordml" xmlns:w15="http://schemas.microsoft.com/office/word/2012/wordml" xmlns:w16cex="http://schemas.microsoft.com/office/word/2018/wordml/cex" xmlns:w16cid="http://schemas.microsoft.com/office/word/2016/wordml/cid" xmlns:w16="http://schemas.microsoft.com/office/word/2018/wordml" xmlns:w16sdtdh="http://schemas.microsoft.com/office/word/2020/wordml/sdtdatahash" xmlns:w16se="http://schemas.microsoft.com/office/word/2015/wordml/symex" xmlns:wpg="http://schemas.microsoft.com/office/word/2010/wordprocessingGroup" xmlns:wpi="http://schemas.microsoft.com/office/word/2010/wordprocessingInk" xmlns:wne="http://schemas.microsoft.com/office/word/2006/wordml" xmlns:wps="http://schemas.microsoft.com/office/word/2010/wordprocessingShape" mc:Ignorable="w14 w15 w16se w16cid w16 w16cex w16sdtdh wp14">
+  <w:sdt>
+    <w:sdtPr>
+      <w:id w:val="-365363007"/>
+      <w:docPartObj>
+        <w:docPartGallery w:val="Page Numbers (Bottom of Page)"/>
+        <w:docPartUnique/>
+      </w:docPartObj>
+    </w:sdtPr>
+    <w:sdtContent>
+      <w:p>
+        <w:pPr>
+          <w:pStyle w:val="aa"/>
+          <w:jc w:val="center"/>
+        </w:pPr>
+        <w:r>
+          <w:fldChar w:fldCharType="begin"/>
+        </w:r>
+        <w:r>
+          <w:instrText>PAGE   \* MERGEFORMAT</w:instrText>
+        </w:r>
+        <w:r>
+          <w:fldChar w:fldCharType="separate"/>
+        </w:r>
+        <w:r>
+          <w:t>2</w:t>
+        </w:r>
+        <w:r>
+          <w:fldChar w:fldCharType="end"/>
+        </w:r>
+      </w:p>
+    </w:sdtContent>
+  </w:sdt>
+  <w:p>
+    <w:pPr>
+      <w:pStyle w:val="aa"/>
+    </w:pPr>
+  </w:p>
+</w:ftr>
+</file>
+
+<file path=word/footnotes.xml><?xml version="1.0" encoding="utf-8"?>
+<w:footnotes xmlns:wpc="http://schemas.microsoft.com/office/word/2010/wordprocessingCanvas" xmlns:cx="http://schemas.microsoft.com/office/drawing/2014/chartex" xmlns:cx1="http://schemas.microsoft.com/office/drawing/2015/9/8/chartex" xmlns:cx2="http://schemas.microsoft.com/office/drawing/2015/10/21/chartex" xmlns:cx3="http://schemas.microsoft.com/office/drawing/2016/5/9/chartex" xmlns:cx4="http://schemas.microsoft.com/office/drawing/2016/5/10/chartex" xmlns:cx5="http://schemas.microsoft.com/office/drawing/2016/5/11/chartex" xmlns:cx6="http://schemas.microsoft.com/office/drawing/2016/5/12/chartex" xmlns:cx7="http://schemas.microsoft.com/office/drawing/2016/5/13/chartex" xmlns:cx8="http://schemas.microsoft.com/office/drawing/2016/5/14/chartex" xmlns:mc="http://schemas.openxmlformats.org/markup-compatibility/2006" xmlns:aink="http://schemas.microsoft.com/office/drawing/2016/ink" xmlns:am3d="http://schemas.microsoft.com/office/drawing/2017/model3d" xmlns:o="urn:schemas-microsoft-com:office:office" xmlns:r="http://schemas.openxmlformats.org/officeDocument/2006/relationships" xmlns:m="http://schemas.openxmlformats.org/officeDocument/2006/math" xmlns:v="urn:schemas-microsoft-com:vml" xmlns:wp14="http://schemas.microsoft.com/office/word/2010/wordprocessingDrawing" xmlns:wp="http://schemas.openxmlformats.org/drawingml/2006/wordprocessingDrawing" xmlns:w10="urn:schemas-microsoft-com:office:word" xmlns:w="http://schemas.openxmlformats.org/wordprocessingml/2006/main" xmlns:w14="http://schemas.microsoft.com/office/word/2010/wordml" xmlns:w15="http://schemas.microsoft.com/office/word/2012/wordml" xmlns:w16cex="http://schemas.microsoft.com/office/word/2018/wordml/cex" xmlns:w16cid="http://schemas.microsoft.com/office/word/2016/wordml/cid" xmlns:w16="http://schemas.microsoft.com/office/word/2018/wordml" xmlns:w16sdtdh="http://schemas.microsoft.com/office/word/2020/wordml/sdtdatahash" xmlns:w16se="http://schemas.microsoft.com/office/word/2015/wordml/symex" xmlns:wpg="http://schemas.microsoft.com/office/word/2010/wordprocessingGroup" xmlns:wpi="http://schemas.microsoft.com/office/word/2010/wordprocessingInk" xmlns:wne="http://schemas.microsoft.com/office/word/2006/wordml" xmlns:wps="http://schemas.microsoft.com/office/word/2010/wordprocessingShape" mc:Ignorable="w14 w15 w16se w16cid w16 w16cex w16sdtdh wp14">
+  <w:footnote w:type="separator" w:id="-1">
+    <w:p>
+      <w:pPr>
+        <w:spacing w:after="0"/>
+      </w:pPr>
+      <w:r>
+        <w:separator/>
+      </w:r>
+    </w:p>
+  </w:footnote>
+  <w:footnote w:type="continuationSeparator" w:id="0">
+    <w:p>
+      <w:pPr>
+        <w:spacing w:after="0"/>
+      </w:pPr>
+      <w:r>
+        <w:continuationSeparator/>
+      </w:r>
+    </w:p>
+  </w:footnote>
+</w:footnotes>
 </file>
 
 <file path=word/numbering.xml><?xml version="1.0" encoding="utf-8"?>
@@ -1194,7 +2732,6 @@
   <w:style w:type="character" w:default="1" w:styleId="a0">
     <w:name w:val="Default Paragraph Font"/>
     <w:uiPriority w:val="1"/>
-    <w:semiHidden/>
     <w:unhideWhenUsed/>
   </w:style>
   <w:style w:type="table" w:default="1" w:styleId="a1">
@@ -1273,6 +2810,105 @@
       <w:ind w:left="720"/>
       <w:contextualSpacing/>
     </w:pPr>
+  </w:style>
+  <w:style w:type="paragraph" w:styleId="a6">
+    <w:name w:val="TOC Heading"/>
+    <w:basedOn w:val="1"/>
+    <w:next w:val="a"/>
+    <w:uiPriority w:val="39"/>
+    <w:unhideWhenUsed/>
+    <w:qFormat/>
+    <w:rsid w:val="003A55C6"/>
+    <w:pPr>
+      <w:numPr>
+        <w:numId w:val="0"/>
+      </w:numPr>
+      <w:spacing w:line="259" w:lineRule="auto"/>
+      <w:jc w:val="left"/>
+      <w:outlineLvl w:val="9"/>
+    </w:pPr>
+    <w:rPr>
+      <w:rFonts w:asciiTheme="majorHAnsi" w:hAnsiTheme="majorHAnsi"/>
+      <w:b w:val="0"/>
+      <w:bCs w:val="0"/>
+      <w:color w:val="2F5496" w:themeColor="accent1" w:themeShade="BF"/>
+      <w:lang w:eastAsia="ru-RU"/>
+    </w:rPr>
+  </w:style>
+  <w:style w:type="paragraph" w:styleId="11">
+    <w:name w:val="toc 1"/>
+    <w:basedOn w:val="a"/>
+    <w:next w:val="a"/>
+    <w:autoRedefine/>
+    <w:uiPriority w:val="39"/>
+    <w:unhideWhenUsed/>
+    <w:rsid w:val="003A55C6"/>
+    <w:pPr>
+      <w:spacing w:after="100"/>
+    </w:pPr>
+  </w:style>
+  <w:style w:type="character" w:styleId="a7">
+    <w:name w:val="Hyperlink"/>
+    <w:basedOn w:val="a0"/>
+    <w:uiPriority w:val="99"/>
+    <w:unhideWhenUsed/>
+    <w:rsid w:val="003A55C6"/>
+    <w:rPr>
+      <w:color w:val="0563C1" w:themeColor="hyperlink"/>
+      <w:u w:val="single"/>
+    </w:rPr>
+  </w:style>
+  <w:style w:type="paragraph" w:styleId="a8">
+    <w:name w:val="header"/>
+    <w:basedOn w:val="a"/>
+    <w:link w:val="a9"/>
+    <w:uiPriority w:val="99"/>
+    <w:unhideWhenUsed/>
+    <w:rsid w:val="003A55C6"/>
+    <w:pPr>
+      <w:tabs>
+        <w:tab w:val="center" w:pos="4677"/>
+        <w:tab w:val="right" w:pos="9355"/>
+      </w:tabs>
+      <w:spacing w:after="0"/>
+    </w:pPr>
+  </w:style>
+  <w:style w:type="character" w:customStyle="1" w:styleId="a9">
+    <w:name w:val="Верхний колонтитул Знак"/>
+    <w:basedOn w:val="a0"/>
+    <w:link w:val="a8"/>
+    <w:uiPriority w:val="99"/>
+    <w:rsid w:val="003A55C6"/>
+    <w:rPr>
+      <w:rFonts w:ascii="Times New Roman" w:hAnsi="Times New Roman"/>
+      <w:sz w:val="28"/>
+    </w:rPr>
+  </w:style>
+  <w:style w:type="paragraph" w:styleId="aa">
+    <w:name w:val="footer"/>
+    <w:basedOn w:val="a"/>
+    <w:link w:val="ab"/>
+    <w:uiPriority w:val="99"/>
+    <w:unhideWhenUsed/>
+    <w:rsid w:val="003A55C6"/>
+    <w:pPr>
+      <w:tabs>
+        <w:tab w:val="center" w:pos="4677"/>
+        <w:tab w:val="right" w:pos="9355"/>
+      </w:tabs>
+      <w:spacing w:after="0"/>
+    </w:pPr>
+  </w:style>
+  <w:style w:type="character" w:customStyle="1" w:styleId="ab">
+    <w:name w:val="Нижний колонтитул Знак"/>
+    <w:basedOn w:val="a0"/>
+    <w:link w:val="aa"/>
+    <w:uiPriority w:val="99"/>
+    <w:rsid w:val="003A55C6"/>
+    <w:rPr>
+      <w:rFonts w:ascii="Times New Roman" w:hAnsi="Times New Roman"/>
+      <w:sz w:val="28"/>
+    </w:rPr>
   </w:style>
 </w:styles>
 </file>
@@ -1536,4 +3172,16 @@
     </a:ext>
   </a:extLst>
 </a:theme>
+</file>
+
+<file path=customXml/item1.xml><?xml version="1.0" encoding="utf-8"?>
+<b:Sources xmlns:b="http://schemas.openxmlformats.org/officeDocument/2006/bibliography" xmlns="http://schemas.openxmlformats.org/officeDocument/2006/bibliography" SelectedStyle="\APASixthEditionOfficeOnline.xsl" StyleName="APA" Version="6"/>
+</file>
+
+<file path=customXml/itemProps1.xml><?xml version="1.0" encoding="utf-8"?>
+<ds:datastoreItem xmlns:ds="http://schemas.openxmlformats.org/officeDocument/2006/customXml" ds:itemID="{4F901B71-FAC4-4D60-8A2A-9B8AD4EDC67E}">
+  <ds:schemaRefs>
+    <ds:schemaRef ds:uri="http://schemas.openxmlformats.org/officeDocument/2006/bibliography"/>
+  </ds:schemaRefs>
+</ds:datastoreItem>
 </file>
</xml_diff>